<commit_message>
Add design of experiments
</commit_message>
<xml_diff>
--- a/Unit 3/Notes/Unit 3 Notes.docx
+++ b/Unit 3/Notes/Unit 3 Notes.docx
@@ -242,8 +242,23 @@
         <w:t>See slides</w:t>
       </w:r>
     </w:p>
-    <w:p/>
-    <w:p/>
+    <w:p>
+      <w:r>
+        <w:t>Design of Experiments</w:t>
+      </w:r>
+    </w:p>
+    <w:p>
+      <w:pPr>
+        <w:pStyle w:val="ListParagraph"/>
+        <w:numPr>
+          <w:ilvl w:val="0"/>
+          <w:numId w:val="2"/>
+        </w:numPr>
+      </w:pPr>
+      <w:r>
+        <w:t>See slides</w:t>
+      </w:r>
+    </w:p>
     <w:p/>
     <w:p>
       <w:pPr>
@@ -317,7 +332,7 @@
   <w:abstractNum w:abstractNumId="0" w15:restartNumberingAfterBreak="0">
     <w:nsid w:val="159227FF"/>
     <w:multiLevelType w:val="hybridMultilevel"/>
-    <w:tmpl w:val="43D8484A"/>
+    <w:tmpl w:val="B3CABB66"/>
     <w:lvl w:ilvl="0" w:tplc="04090001">
       <w:start w:val="1"/>
       <w:numFmt w:val="bullet"/>
@@ -576,11 +591,100 @@
       </w:rPr>
     </w:lvl>
   </w:abstractNum>
+  <w:abstractNum w:abstractNumId="2" w15:restartNumberingAfterBreak="0">
+    <w:nsid w:val="79D832F3"/>
+    <w:multiLevelType w:val="hybridMultilevel"/>
+    <w:tmpl w:val="B99E61D0"/>
+    <w:lvl w:ilvl="0" w:tplc="0409000F">
+      <w:start w:val="1"/>
+      <w:numFmt w:val="decimal"/>
+      <w:lvlText w:val="%1."/>
+      <w:lvlJc w:val="left"/>
+      <w:pPr>
+        <w:ind w:left="720" w:hanging="360"/>
+      </w:pPr>
+    </w:lvl>
+    <w:lvl w:ilvl="1" w:tplc="04090019" w:tentative="1">
+      <w:start w:val="1"/>
+      <w:numFmt w:val="lowerLetter"/>
+      <w:lvlText w:val="%2."/>
+      <w:lvlJc w:val="left"/>
+      <w:pPr>
+        <w:ind w:left="1440" w:hanging="360"/>
+      </w:pPr>
+    </w:lvl>
+    <w:lvl w:ilvl="2" w:tplc="0409001B" w:tentative="1">
+      <w:start w:val="1"/>
+      <w:numFmt w:val="lowerRoman"/>
+      <w:lvlText w:val="%3."/>
+      <w:lvlJc w:val="right"/>
+      <w:pPr>
+        <w:ind w:left="2160" w:hanging="180"/>
+      </w:pPr>
+    </w:lvl>
+    <w:lvl w:ilvl="3" w:tplc="0409000F" w:tentative="1">
+      <w:start w:val="1"/>
+      <w:numFmt w:val="decimal"/>
+      <w:lvlText w:val="%4."/>
+      <w:lvlJc w:val="left"/>
+      <w:pPr>
+        <w:ind w:left="2880" w:hanging="360"/>
+      </w:pPr>
+    </w:lvl>
+    <w:lvl w:ilvl="4" w:tplc="04090019" w:tentative="1">
+      <w:start w:val="1"/>
+      <w:numFmt w:val="lowerLetter"/>
+      <w:lvlText w:val="%5."/>
+      <w:lvlJc w:val="left"/>
+      <w:pPr>
+        <w:ind w:left="3600" w:hanging="360"/>
+      </w:pPr>
+    </w:lvl>
+    <w:lvl w:ilvl="5" w:tplc="0409001B" w:tentative="1">
+      <w:start w:val="1"/>
+      <w:numFmt w:val="lowerRoman"/>
+      <w:lvlText w:val="%6."/>
+      <w:lvlJc w:val="right"/>
+      <w:pPr>
+        <w:ind w:left="4320" w:hanging="180"/>
+      </w:pPr>
+    </w:lvl>
+    <w:lvl w:ilvl="6" w:tplc="0409000F" w:tentative="1">
+      <w:start w:val="1"/>
+      <w:numFmt w:val="decimal"/>
+      <w:lvlText w:val="%7."/>
+      <w:lvlJc w:val="left"/>
+      <w:pPr>
+        <w:ind w:left="5040" w:hanging="360"/>
+      </w:pPr>
+    </w:lvl>
+    <w:lvl w:ilvl="7" w:tplc="04090019" w:tentative="1">
+      <w:start w:val="1"/>
+      <w:numFmt w:val="lowerLetter"/>
+      <w:lvlText w:val="%8."/>
+      <w:lvlJc w:val="left"/>
+      <w:pPr>
+        <w:ind w:left="5760" w:hanging="360"/>
+      </w:pPr>
+    </w:lvl>
+    <w:lvl w:ilvl="8" w:tplc="0409001B" w:tentative="1">
+      <w:start w:val="1"/>
+      <w:numFmt w:val="lowerRoman"/>
+      <w:lvlText w:val="%9."/>
+      <w:lvlJc w:val="right"/>
+      <w:pPr>
+        <w:ind w:left="6480" w:hanging="180"/>
+      </w:pPr>
+    </w:lvl>
+  </w:abstractNum>
   <w:num w:numId="1">
     <w:abstractNumId w:val="1"/>
   </w:num>
   <w:num w:numId="2">
     <w:abstractNumId w:val="0"/>
+  </w:num>
+  <w:num w:numId="3">
+    <w:abstractNumId w:val="2"/>
   </w:num>
 </w:numbering>
 </file>

</xml_diff>

<commit_message>
add design of experiments problem example
</commit_message>
<xml_diff>
--- a/Unit 3/Notes/Unit 3 Notes.docx
+++ b/Unit 3/Notes/Unit 3 Notes.docx
@@ -257,6 +257,59 @@
       </w:pPr>
       <w:r>
         <w:t>See slides</w:t>
+      </w:r>
+    </w:p>
+    <w:p>
+      <w:r>
+        <w:t>Design of Experiments: Problem Example</w:t>
+      </w:r>
+    </w:p>
+    <w:p>
+      <w:r>
+        <w:rPr>
+          <w:noProof/>
+        </w:rPr>
+        <w:drawing>
+          <wp:inline distT="0" distB="0" distL="0" distR="0" wp14:anchorId="0DF00E9A" wp14:editId="678246DB">
+            <wp:extent cx="3797300" cy="3517900"/>
+            <wp:effectExtent l="0" t="0" r="0" b="0"/>
+            <wp:docPr id="1" name="Picture 1" descr="A picture containing text, whiteboard&#10;&#10;Description automatically generated"/>
+            <wp:cNvGraphicFramePr>
+              <a:graphicFrameLocks xmlns:a="http://schemas.openxmlformats.org/drawingml/2006/main" noChangeAspect="1"/>
+            </wp:cNvGraphicFramePr>
+            <a:graphic xmlns:a="http://schemas.openxmlformats.org/drawingml/2006/main">
+              <a:graphicData uri="http://schemas.openxmlformats.org/drawingml/2006/picture">
+                <pic:pic xmlns:pic="http://schemas.openxmlformats.org/drawingml/2006/picture">
+                  <pic:nvPicPr>
+                    <pic:cNvPr id="1" name="Picture 1" descr="A picture containing text, whiteboard&#10;&#10;Description automatically generated"/>
+                    <pic:cNvPicPr/>
+                  </pic:nvPicPr>
+                  <pic:blipFill>
+                    <a:blip r:embed="rId5">
+                      <a:extLst>
+                        <a:ext uri="{28A0092B-C50C-407E-A947-70E740481C1C}">
+                          <a14:useLocalDpi xmlns:a14="http://schemas.microsoft.com/office/drawing/2010/main" val="0"/>
+                        </a:ext>
+                      </a:extLst>
+                    </a:blip>
+                    <a:stretch>
+                      <a:fillRect/>
+                    </a:stretch>
+                  </pic:blipFill>
+                  <pic:spPr>
+                    <a:xfrm>
+                      <a:off x="0" y="0"/>
+                      <a:ext cx="3797300" cy="3517900"/>
+                    </a:xfrm>
+                    <a:prstGeom prst="rect">
+                      <a:avLst/>
+                    </a:prstGeom>
+                  </pic:spPr>
+                </pic:pic>
+              </a:graphicData>
+            </a:graphic>
+          </wp:inline>
+        </w:drawing>
       </w:r>
     </w:p>
     <w:p/>

</xml_diff>

<commit_message>
Add defect based testing
</commit_message>
<xml_diff>
--- a/Unit 3/Notes/Unit 3 Notes.docx
+++ b/Unit 3/Notes/Unit 3 Notes.docx
@@ -1032,18 +1032,155 @@
       </w:r>
     </w:p>
     <w:p/>
-    <w:p>
-      <w:pPr>
-        <w:shd w:val="clear" w:color="auto" w:fill="538135" w:themeFill="accent6" w:themeFillShade="BF"/>
-      </w:pPr>
-      <w:r>
-        <w:t>Defect Based Testing</w:t>
-      </w:r>
-    </w:p>
     <w:p/>
     <w:p/>
     <w:p/>
     <w:p/>
+    <w:p/>
+    <w:p/>
+    <w:p/>
+    <w:p/>
+    <w:p>
+      <w:pPr>
+        <w:shd w:val="clear" w:color="auto" w:fill="538135" w:themeFill="accent6" w:themeFillShade="BF"/>
+      </w:pPr>
+      <w:r>
+        <w:lastRenderedPageBreak/>
+        <w:t>Defect Based Testing</w:t>
+      </w:r>
+    </w:p>
+    <w:p>
+      <w:r>
+        <w:t>Defect Based Testing</w:t>
+      </w:r>
+    </w:p>
+    <w:p>
+      <w:pPr>
+        <w:pStyle w:val="ListParagraph"/>
+        <w:numPr>
+          <w:ilvl w:val="0"/>
+          <w:numId w:val="6"/>
+        </w:numPr>
+      </w:pPr>
+      <w:r>
+        <w:t>See slides</w:t>
+      </w:r>
+    </w:p>
+    <w:p>
+      <w:r>
+        <w:t>Defect Based Testing Knowledge Check</w:t>
+      </w:r>
+    </w:p>
+    <w:p>
+      <w:pPr>
+        <w:pStyle w:val="ListParagraph"/>
+        <w:numPr>
+          <w:ilvl w:val="0"/>
+          <w:numId w:val="6"/>
+        </w:numPr>
+        <w:autoSpaceDE w:val="0"/>
+        <w:autoSpaceDN w:val="0"/>
+        <w:adjustRightInd w:val="0"/>
+        <w:rPr>
+          <w:rFonts w:ascii="AppleSystemUIFont" w:hAnsi="AppleSystemUIFont" w:cs="AppleSystemUIFont"/>
+          <w:sz w:val="26"/>
+          <w:szCs w:val="26"/>
+        </w:rPr>
+      </w:pPr>
+      <w:r>
+        <w:rPr>
+          <w:rFonts w:ascii="AppleSystemUIFont" w:hAnsi="AppleSystemUIFont" w:cs="AppleSystemUIFont"/>
+          <w:sz w:val="26"/>
+          <w:szCs w:val="26"/>
+        </w:rPr>
+        <w:t>True or False?  Defect based testing can only be applied at the unit level.</w:t>
+      </w:r>
+    </w:p>
+    <w:p>
+      <w:pPr>
+        <w:pStyle w:val="ListParagraph"/>
+        <w:numPr>
+          <w:ilvl w:val="1"/>
+          <w:numId w:val="6"/>
+        </w:numPr>
+        <w:autoSpaceDE w:val="0"/>
+        <w:autoSpaceDN w:val="0"/>
+        <w:adjustRightInd w:val="0"/>
+        <w:rPr>
+          <w:rFonts w:ascii="AppleSystemUIFont" w:hAnsi="AppleSystemUIFont" w:cs="AppleSystemUIFont"/>
+          <w:sz w:val="26"/>
+          <w:szCs w:val="26"/>
+        </w:rPr>
+      </w:pPr>
+      <w:r>
+        <w:rPr>
+          <w:rFonts w:ascii="AppleSystemUIFont" w:hAnsi="AppleSystemUIFont" w:cs="AppleSystemUIFont"/>
+          <w:sz w:val="26"/>
+          <w:szCs w:val="26"/>
+        </w:rPr>
+        <w:t>False. Defect based testing can be applied at any level of testing.</w:t>
+      </w:r>
+    </w:p>
+    <w:p>
+      <w:pPr>
+        <w:pStyle w:val="ListParagraph"/>
+        <w:numPr>
+          <w:ilvl w:val="0"/>
+          <w:numId w:val="6"/>
+        </w:numPr>
+        <w:autoSpaceDE w:val="0"/>
+        <w:autoSpaceDN w:val="0"/>
+        <w:adjustRightInd w:val="0"/>
+        <w:rPr>
+          <w:rFonts w:ascii="AppleSystemUIFont" w:hAnsi="AppleSystemUIFont" w:cs="AppleSystemUIFont"/>
+          <w:sz w:val="26"/>
+          <w:szCs w:val="26"/>
+        </w:rPr>
+      </w:pPr>
+      <w:r>
+        <w:rPr>
+          <w:rFonts w:ascii="AppleSystemUIFont" w:hAnsi="AppleSystemUIFont" w:cs="AppleSystemUIFont"/>
+          <w:sz w:val="26"/>
+          <w:szCs w:val="26"/>
+        </w:rPr>
+        <w:t>True or False?  Defect based testing looks to create test cases that target specific defect categories.</w:t>
+      </w:r>
+    </w:p>
+    <w:p>
+      <w:pPr>
+        <w:pStyle w:val="ListParagraph"/>
+        <w:numPr>
+          <w:ilvl w:val="1"/>
+          <w:numId w:val="6"/>
+        </w:numPr>
+      </w:pPr>
+      <w:r>
+        <w:rPr>
+          <w:rFonts w:ascii="AppleSystemUIFont" w:hAnsi="AppleSystemUIFont" w:cs="AppleSystemUIFont"/>
+          <w:sz w:val="26"/>
+          <w:szCs w:val="26"/>
+        </w:rPr>
+        <w:t xml:space="preserve">True. Defect based testing can target any defect category from the </w:t>
+      </w:r>
+      <w:proofErr w:type="spellStart"/>
+      <w:r>
+        <w:rPr>
+          <w:rFonts w:ascii="AppleSystemUIFont" w:hAnsi="AppleSystemUIFont" w:cs="AppleSystemUIFont"/>
+          <w:sz w:val="26"/>
+          <w:szCs w:val="26"/>
+        </w:rPr>
+        <w:t>Beizer</w:t>
+      </w:r>
+      <w:proofErr w:type="spellEnd"/>
+      <w:r>
+        <w:rPr>
+          <w:rFonts w:ascii="AppleSystemUIFont" w:hAnsi="AppleSystemUIFont" w:cs="AppleSystemUIFont"/>
+          <w:sz w:val="26"/>
+          <w:szCs w:val="26"/>
+        </w:rPr>
+        <w:t xml:space="preserve"> Generic Defect Taxonomy Categories.</w:t>
+      </w:r>
+    </w:p>
     <w:p>
       <w:pPr>
         <w:shd w:val="clear" w:color="auto" w:fill="538135" w:themeFill="accent6" w:themeFillShade="BF"/>
@@ -1554,6 +1691,119 @@
     </w:lvl>
   </w:abstractNum>
   <w:abstractNum w:abstractNumId="4" w15:restartNumberingAfterBreak="0">
+    <w:nsid w:val="67BE21DA"/>
+    <w:multiLevelType w:val="hybridMultilevel"/>
+    <w:tmpl w:val="9992EFC0"/>
+    <w:lvl w:ilvl="0" w:tplc="04090001">
+      <w:start w:val="1"/>
+      <w:numFmt w:val="bullet"/>
+      <w:lvlText w:val=""/>
+      <w:lvlJc w:val="left"/>
+      <w:pPr>
+        <w:ind w:left="720" w:hanging="360"/>
+      </w:pPr>
+      <w:rPr>
+        <w:rFonts w:ascii="Symbol" w:hAnsi="Symbol" w:hint="default"/>
+      </w:rPr>
+    </w:lvl>
+    <w:lvl w:ilvl="1" w:tplc="04090003">
+      <w:start w:val="1"/>
+      <w:numFmt w:val="bullet"/>
+      <w:lvlText w:val="o"/>
+      <w:lvlJc w:val="left"/>
+      <w:pPr>
+        <w:ind w:left="1440" w:hanging="360"/>
+      </w:pPr>
+      <w:rPr>
+        <w:rFonts w:ascii="Courier New" w:hAnsi="Courier New" w:cs="Courier New" w:hint="default"/>
+      </w:rPr>
+    </w:lvl>
+    <w:lvl w:ilvl="2" w:tplc="04090005" w:tentative="1">
+      <w:start w:val="1"/>
+      <w:numFmt w:val="bullet"/>
+      <w:lvlText w:val=""/>
+      <w:lvlJc w:val="left"/>
+      <w:pPr>
+        <w:ind w:left="2160" w:hanging="360"/>
+      </w:pPr>
+      <w:rPr>
+        <w:rFonts w:ascii="Wingdings" w:hAnsi="Wingdings" w:hint="default"/>
+      </w:rPr>
+    </w:lvl>
+    <w:lvl w:ilvl="3" w:tplc="04090001" w:tentative="1">
+      <w:start w:val="1"/>
+      <w:numFmt w:val="bullet"/>
+      <w:lvlText w:val=""/>
+      <w:lvlJc w:val="left"/>
+      <w:pPr>
+        <w:ind w:left="2880" w:hanging="360"/>
+      </w:pPr>
+      <w:rPr>
+        <w:rFonts w:ascii="Symbol" w:hAnsi="Symbol" w:hint="default"/>
+      </w:rPr>
+    </w:lvl>
+    <w:lvl w:ilvl="4" w:tplc="04090003" w:tentative="1">
+      <w:start w:val="1"/>
+      <w:numFmt w:val="bullet"/>
+      <w:lvlText w:val="o"/>
+      <w:lvlJc w:val="left"/>
+      <w:pPr>
+        <w:ind w:left="3600" w:hanging="360"/>
+      </w:pPr>
+      <w:rPr>
+        <w:rFonts w:ascii="Courier New" w:hAnsi="Courier New" w:cs="Courier New" w:hint="default"/>
+      </w:rPr>
+    </w:lvl>
+    <w:lvl w:ilvl="5" w:tplc="04090005" w:tentative="1">
+      <w:start w:val="1"/>
+      <w:numFmt w:val="bullet"/>
+      <w:lvlText w:val=""/>
+      <w:lvlJc w:val="left"/>
+      <w:pPr>
+        <w:ind w:left="4320" w:hanging="360"/>
+      </w:pPr>
+      <w:rPr>
+        <w:rFonts w:ascii="Wingdings" w:hAnsi="Wingdings" w:hint="default"/>
+      </w:rPr>
+    </w:lvl>
+    <w:lvl w:ilvl="6" w:tplc="04090001" w:tentative="1">
+      <w:start w:val="1"/>
+      <w:numFmt w:val="bullet"/>
+      <w:lvlText w:val=""/>
+      <w:lvlJc w:val="left"/>
+      <w:pPr>
+        <w:ind w:left="5040" w:hanging="360"/>
+      </w:pPr>
+      <w:rPr>
+        <w:rFonts w:ascii="Symbol" w:hAnsi="Symbol" w:hint="default"/>
+      </w:rPr>
+    </w:lvl>
+    <w:lvl w:ilvl="7" w:tplc="04090003" w:tentative="1">
+      <w:start w:val="1"/>
+      <w:numFmt w:val="bullet"/>
+      <w:lvlText w:val="o"/>
+      <w:lvlJc w:val="left"/>
+      <w:pPr>
+        <w:ind w:left="5760" w:hanging="360"/>
+      </w:pPr>
+      <w:rPr>
+        <w:rFonts w:ascii="Courier New" w:hAnsi="Courier New" w:cs="Courier New" w:hint="default"/>
+      </w:rPr>
+    </w:lvl>
+    <w:lvl w:ilvl="8" w:tplc="04090005" w:tentative="1">
+      <w:start w:val="1"/>
+      <w:numFmt w:val="bullet"/>
+      <w:lvlText w:val=""/>
+      <w:lvlJc w:val="left"/>
+      <w:pPr>
+        <w:ind w:left="6480" w:hanging="360"/>
+      </w:pPr>
+      <w:rPr>
+        <w:rFonts w:ascii="Wingdings" w:hAnsi="Wingdings" w:hint="default"/>
+      </w:rPr>
+    </w:lvl>
+  </w:abstractNum>
+  <w:abstractNum w:abstractNumId="5" w15:restartNumberingAfterBreak="0">
     <w:nsid w:val="79D832F3"/>
     <w:multiLevelType w:val="hybridMultilevel"/>
     <w:tmpl w:val="B99E61D0"/>
@@ -1646,13 +1896,16 @@
     <w:abstractNumId w:val="0"/>
   </w:num>
   <w:num w:numId="3">
-    <w:abstractNumId w:val="4"/>
+    <w:abstractNumId w:val="5"/>
   </w:num>
   <w:num w:numId="4">
     <w:abstractNumId w:val="1"/>
   </w:num>
   <w:num w:numId="5">
     <w:abstractNumId w:val="3"/>
+  </w:num>
+  <w:num w:numId="6">
+    <w:abstractNumId w:val="4"/>
   </w:num>
 </w:numbering>
 </file>

</xml_diff>

<commit_message>
Add unit 3 quiz
</commit_message>
<xml_diff>
--- a/Unit 3/Notes/Unit 3 Notes.docx
+++ b/Unit 3/Notes/Unit 3 Notes.docx
@@ -714,7 +714,25 @@
           <w:sz w:val="26"/>
           <w:szCs w:val="26"/>
         </w:rPr>
-        <w:t>True or False?  Fuzz testing consists of random, invalid or unexpected inputs that are created automatically.</w:t>
+        <w:t xml:space="preserve">True or False?  Fuzz testing consists of random, </w:t>
+      </w:r>
+      <w:proofErr w:type="gramStart"/>
+      <w:r>
+        <w:rPr>
+          <w:rFonts w:ascii="AppleSystemUIFont" w:hAnsi="AppleSystemUIFont" w:cs="AppleSystemUIFont"/>
+          <w:sz w:val="26"/>
+          <w:szCs w:val="26"/>
+        </w:rPr>
+        <w:t>invalid</w:t>
+      </w:r>
+      <w:proofErr w:type="gramEnd"/>
+      <w:r>
+        <w:rPr>
+          <w:rFonts w:ascii="AppleSystemUIFont" w:hAnsi="AppleSystemUIFont" w:cs="AppleSystemUIFont"/>
+          <w:sz w:val="26"/>
+          <w:szCs w:val="26"/>
+        </w:rPr>
+        <w:t xml:space="preserve"> or unexpected inputs that are created automatically.</w:t>
       </w:r>
     </w:p>
     <w:p>
@@ -736,7 +754,25 @@
           <w:sz w:val="26"/>
           <w:szCs w:val="26"/>
         </w:rPr>
-        <w:t>Fuzz testing is an approach to testing where invalid, random or unexpected inputs are automatically generated.</w:t>
+        <w:t xml:space="preserve">Fuzz testing is an approach to testing where invalid, </w:t>
+      </w:r>
+      <w:proofErr w:type="gramStart"/>
+      <w:r>
+        <w:rPr>
+          <w:rFonts w:ascii="AppleSystemUIFont" w:hAnsi="AppleSystemUIFont" w:cs="AppleSystemUIFont"/>
+          <w:sz w:val="26"/>
+          <w:szCs w:val="26"/>
+        </w:rPr>
+        <w:t>random</w:t>
+      </w:r>
+      <w:proofErr w:type="gramEnd"/>
+      <w:r>
+        <w:rPr>
+          <w:rFonts w:ascii="AppleSystemUIFont" w:hAnsi="AppleSystemUIFont" w:cs="AppleSystemUIFont"/>
+          <w:sz w:val="26"/>
+          <w:szCs w:val="26"/>
+        </w:rPr>
+        <w:t xml:space="preserve"> or unexpected inputs are automatically generated.</w:t>
       </w:r>
     </w:p>
     <w:p>
@@ -778,7 +814,25 @@
           <w:sz w:val="26"/>
           <w:szCs w:val="26"/>
         </w:rPr>
-        <w:t>Fuzz testing is not looking at specific inputs or outputs, but is instead looking for an error or a wrong behavior.</w:t>
+        <w:t xml:space="preserve">Fuzz testing is not looking at specific inputs or </w:t>
+      </w:r>
+      <w:proofErr w:type="gramStart"/>
+      <w:r>
+        <w:rPr>
+          <w:rFonts w:ascii="AppleSystemUIFont" w:hAnsi="AppleSystemUIFont" w:cs="AppleSystemUIFont"/>
+          <w:sz w:val="26"/>
+          <w:szCs w:val="26"/>
+        </w:rPr>
+        <w:t>outputs, but</w:t>
+      </w:r>
+      <w:proofErr w:type="gramEnd"/>
+      <w:r>
+        <w:rPr>
+          <w:rFonts w:ascii="AppleSystemUIFont" w:hAnsi="AppleSystemUIFont" w:cs="AppleSystemUIFont"/>
+          <w:sz w:val="26"/>
+          <w:szCs w:val="26"/>
+        </w:rPr>
+        <w:t xml:space="preserve"> is instead looking for an error or a wrong behavior.</w:t>
       </w:r>
     </w:p>
     <w:p/>
@@ -834,7 +888,25 @@
           <w:sz w:val="26"/>
           <w:szCs w:val="26"/>
         </w:rPr>
-        <w:t>True or False? Metamorphic testing makes the assumption that if there is a program with input x that results in output y, and there is a change to input x, that same change is not reflected in output y.</w:t>
+        <w:t xml:space="preserve">True or False? Metamorphic testing </w:t>
+      </w:r>
+      <w:proofErr w:type="gramStart"/>
+      <w:r>
+        <w:rPr>
+          <w:rFonts w:ascii="AppleSystemUIFont" w:hAnsi="AppleSystemUIFont" w:cs="AppleSystemUIFont"/>
+          <w:sz w:val="26"/>
+          <w:szCs w:val="26"/>
+        </w:rPr>
+        <w:t>makes the assumption</w:t>
+      </w:r>
+      <w:proofErr w:type="gramEnd"/>
+      <w:r>
+        <w:rPr>
+          <w:rFonts w:ascii="AppleSystemUIFont" w:hAnsi="AppleSystemUIFont" w:cs="AppleSystemUIFont"/>
+          <w:sz w:val="26"/>
+          <w:szCs w:val="26"/>
+        </w:rPr>
+        <w:t xml:space="preserve"> that if there is a program with input x that results in output y, and there is a change to input x, that same change is not reflected in output y.</w:t>
       </w:r>
     </w:p>
     <w:p>
@@ -856,7 +928,25 @@
           <w:sz w:val="26"/>
           <w:szCs w:val="26"/>
         </w:rPr>
-        <w:t>False. Metamorphic testing makes the assumption that when changes are made to an input, it is possible to predict changes on the output.</w:t>
+        <w:t xml:space="preserve">False. Metamorphic testing </w:t>
+      </w:r>
+      <w:proofErr w:type="gramStart"/>
+      <w:r>
+        <w:rPr>
+          <w:rFonts w:ascii="AppleSystemUIFont" w:hAnsi="AppleSystemUIFont" w:cs="AppleSystemUIFont"/>
+          <w:sz w:val="26"/>
+          <w:szCs w:val="26"/>
+        </w:rPr>
+        <w:t>makes the assumption</w:t>
+      </w:r>
+      <w:proofErr w:type="gramEnd"/>
+      <w:r>
+        <w:rPr>
+          <w:rFonts w:ascii="AppleSystemUIFont" w:hAnsi="AppleSystemUIFont" w:cs="AppleSystemUIFont"/>
+          <w:sz w:val="26"/>
+          <w:szCs w:val="26"/>
+        </w:rPr>
+        <w:t xml:space="preserve"> that when changes are made to an input, it is possible to predict changes on the output.</w:t>
       </w:r>
     </w:p>
     <w:p>
@@ -873,8 +963,18 @@
           <w:sz w:val="26"/>
           <w:szCs w:val="26"/>
         </w:rPr>
-        <w:t>Without using a calculator, what would be the expected output of this example using metamorphic testing for the third test case?:</w:t>
-      </w:r>
+        <w:t xml:space="preserve">Without using a calculator, what would be the expected output of this example using metamorphic testing for the third test </w:t>
+      </w:r>
+      <w:proofErr w:type="gramStart"/>
+      <w:r>
+        <w:rPr>
+          <w:rFonts w:ascii="AppleSystemUIFont" w:hAnsi="AppleSystemUIFont" w:cs="AppleSystemUIFont"/>
+          <w:sz w:val="26"/>
+          <w:szCs w:val="26"/>
+        </w:rPr>
+        <w:t>case?:</w:t>
+      </w:r>
+      <w:proofErr w:type="gramEnd"/>
     </w:p>
     <w:p>
       <w:pPr>
@@ -1060,7 +1160,25 @@
           <w:sz w:val="26"/>
           <w:szCs w:val="26"/>
         </w:rPr>
-        <w:t>True. Defect based testing can target any defect category from the Beizer Generic Defect Taxonomy Categories.</w:t>
+        <w:t xml:space="preserve">True. Defect based testing can target any defect category from the </w:t>
+      </w:r>
+      <w:proofErr w:type="spellStart"/>
+      <w:r>
+        <w:rPr>
+          <w:rFonts w:ascii="AppleSystemUIFont" w:hAnsi="AppleSystemUIFont" w:cs="AppleSystemUIFont"/>
+          <w:sz w:val="26"/>
+          <w:szCs w:val="26"/>
+        </w:rPr>
+        <w:t>Beizer</w:t>
+      </w:r>
+      <w:proofErr w:type="spellEnd"/>
+      <w:r>
+        <w:rPr>
+          <w:rFonts w:ascii="AppleSystemUIFont" w:hAnsi="AppleSystemUIFont" w:cs="AppleSystemUIFont"/>
+          <w:sz w:val="26"/>
+          <w:szCs w:val="26"/>
+        </w:rPr>
+        <w:t xml:space="preserve"> Generic Defect Taxonomy Categories.</w:t>
       </w:r>
     </w:p>
     <w:p>
@@ -1183,6 +1301,281 @@
           <w:szCs w:val="26"/>
         </w:rPr>
         <w:t>True. Exploratory testing can consist of requirements, features, continuous use, documentation, etc. tours that focus on different errors.</w:t>
+      </w:r>
+    </w:p>
+    <w:p/>
+    <w:p/>
+    <w:p/>
+    <w:p/>
+    <w:p/>
+    <w:p/>
+    <w:p/>
+    <w:p/>
+    <w:p/>
+    <w:p/>
+    <w:p/>
+    <w:p/>
+    <w:p/>
+    <w:p/>
+    <w:p/>
+    <w:p/>
+    <w:p/>
+    <w:p/>
+    <w:p/>
+    <w:p/>
+    <w:p/>
+    <w:p>
+      <w:r>
+        <w:lastRenderedPageBreak/>
+        <w:t>Unit 3 Quiz</w:t>
+      </w:r>
+    </w:p>
+    <w:p>
+      <w:r>
+        <w:t>All Correct</w:t>
+      </w:r>
+    </w:p>
+    <w:p>
+      <w:r>
+        <w:rPr>
+          <w:noProof/>
+        </w:rPr>
+        <w:drawing>
+          <wp:inline distT="0" distB="0" distL="0" distR="0" wp14:anchorId="7BF8B54C" wp14:editId="101CD743">
+            <wp:extent cx="5791200" cy="4622800"/>
+            <wp:effectExtent l="0" t="0" r="0" b="0"/>
+            <wp:docPr id="7" name="Picture 7" descr="Graphical user interface&#10;&#10;Description automatically generated with low confidence"/>
+            <wp:cNvGraphicFramePr>
+              <a:graphicFrameLocks xmlns:a="http://schemas.openxmlformats.org/drawingml/2006/main" noChangeAspect="1"/>
+            </wp:cNvGraphicFramePr>
+            <a:graphic xmlns:a="http://schemas.openxmlformats.org/drawingml/2006/main">
+              <a:graphicData uri="http://schemas.openxmlformats.org/drawingml/2006/picture">
+                <pic:pic xmlns:pic="http://schemas.openxmlformats.org/drawingml/2006/picture">
+                  <pic:nvPicPr>
+                    <pic:cNvPr id="7" name="Picture 7" descr="Graphical user interface&#10;&#10;Description automatically generated with low confidence"/>
+                    <pic:cNvPicPr/>
+                  </pic:nvPicPr>
+                  <pic:blipFill>
+                    <a:blip r:embed="rId10">
+                      <a:extLst>
+                        <a:ext uri="{28A0092B-C50C-407E-A947-70E740481C1C}">
+                          <a14:useLocalDpi xmlns:a14="http://schemas.microsoft.com/office/drawing/2010/main" val="0"/>
+                        </a:ext>
+                      </a:extLst>
+                    </a:blip>
+                    <a:stretch>
+                      <a:fillRect/>
+                    </a:stretch>
+                  </pic:blipFill>
+                  <pic:spPr>
+                    <a:xfrm>
+                      <a:off x="0" y="0"/>
+                      <a:ext cx="5791200" cy="4622800"/>
+                    </a:xfrm>
+                    <a:prstGeom prst="rect">
+                      <a:avLst/>
+                    </a:prstGeom>
+                  </pic:spPr>
+                </pic:pic>
+              </a:graphicData>
+            </a:graphic>
+          </wp:inline>
+        </w:drawing>
+      </w:r>
+    </w:p>
+    <w:p>
+      <w:r>
+        <w:rPr>
+          <w:noProof/>
+        </w:rPr>
+        <w:lastRenderedPageBreak/>
+        <w:drawing>
+          <wp:inline distT="0" distB="0" distL="0" distR="0" wp14:anchorId="1681D1D4" wp14:editId="076DF7A5">
+            <wp:extent cx="5791200" cy="4622800"/>
+            <wp:effectExtent l="0" t="0" r="0" b="0"/>
+            <wp:docPr id="8" name="Picture 8" descr="Graphical user interface, text, application, email&#10;&#10;Description automatically generated"/>
+            <wp:cNvGraphicFramePr>
+              <a:graphicFrameLocks xmlns:a="http://schemas.openxmlformats.org/drawingml/2006/main" noChangeAspect="1"/>
+            </wp:cNvGraphicFramePr>
+            <a:graphic xmlns:a="http://schemas.openxmlformats.org/drawingml/2006/main">
+              <a:graphicData uri="http://schemas.openxmlformats.org/drawingml/2006/picture">
+                <pic:pic xmlns:pic="http://schemas.openxmlformats.org/drawingml/2006/picture">
+                  <pic:nvPicPr>
+                    <pic:cNvPr id="8" name="Picture 8" descr="Graphical user interface, text, application, email&#10;&#10;Description automatically generated"/>
+                    <pic:cNvPicPr/>
+                  </pic:nvPicPr>
+                  <pic:blipFill>
+                    <a:blip r:embed="rId11">
+                      <a:extLst>
+                        <a:ext uri="{28A0092B-C50C-407E-A947-70E740481C1C}">
+                          <a14:useLocalDpi xmlns:a14="http://schemas.microsoft.com/office/drawing/2010/main" val="0"/>
+                        </a:ext>
+                      </a:extLst>
+                    </a:blip>
+                    <a:stretch>
+                      <a:fillRect/>
+                    </a:stretch>
+                  </pic:blipFill>
+                  <pic:spPr>
+                    <a:xfrm>
+                      <a:off x="0" y="0"/>
+                      <a:ext cx="5791200" cy="4622800"/>
+                    </a:xfrm>
+                    <a:prstGeom prst="rect">
+                      <a:avLst/>
+                    </a:prstGeom>
+                  </pic:spPr>
+                </pic:pic>
+              </a:graphicData>
+            </a:graphic>
+          </wp:inline>
+        </w:drawing>
+      </w:r>
+    </w:p>
+    <w:p>
+      <w:r>
+        <w:rPr>
+          <w:noProof/>
+        </w:rPr>
+        <w:lastRenderedPageBreak/>
+        <w:drawing>
+          <wp:inline distT="0" distB="0" distL="0" distR="0" wp14:anchorId="32787B2D" wp14:editId="5252EEDF">
+            <wp:extent cx="5943600" cy="4225290"/>
+            <wp:effectExtent l="0" t="0" r="0" b="3810"/>
+            <wp:docPr id="9" name="Picture 9" descr="Graphical user interface, text, application, email&#10;&#10;Description automatically generated"/>
+            <wp:cNvGraphicFramePr>
+              <a:graphicFrameLocks xmlns:a="http://schemas.openxmlformats.org/drawingml/2006/main" noChangeAspect="1"/>
+            </wp:cNvGraphicFramePr>
+            <a:graphic xmlns:a="http://schemas.openxmlformats.org/drawingml/2006/main">
+              <a:graphicData uri="http://schemas.openxmlformats.org/drawingml/2006/picture">
+                <pic:pic xmlns:pic="http://schemas.openxmlformats.org/drawingml/2006/picture">
+                  <pic:nvPicPr>
+                    <pic:cNvPr id="9" name="Picture 9" descr="Graphical user interface, text, application, email&#10;&#10;Description automatically generated"/>
+                    <pic:cNvPicPr/>
+                  </pic:nvPicPr>
+                  <pic:blipFill>
+                    <a:blip r:embed="rId12">
+                      <a:extLst>
+                        <a:ext uri="{28A0092B-C50C-407E-A947-70E740481C1C}">
+                          <a14:useLocalDpi xmlns:a14="http://schemas.microsoft.com/office/drawing/2010/main" val="0"/>
+                        </a:ext>
+                      </a:extLst>
+                    </a:blip>
+                    <a:stretch>
+                      <a:fillRect/>
+                    </a:stretch>
+                  </pic:blipFill>
+                  <pic:spPr>
+                    <a:xfrm>
+                      <a:off x="0" y="0"/>
+                      <a:ext cx="5943600" cy="4225290"/>
+                    </a:xfrm>
+                    <a:prstGeom prst="rect">
+                      <a:avLst/>
+                    </a:prstGeom>
+                  </pic:spPr>
+                </pic:pic>
+              </a:graphicData>
+            </a:graphic>
+          </wp:inline>
+        </w:drawing>
+      </w:r>
+    </w:p>
+    <w:p>
+      <w:r>
+        <w:rPr>
+          <w:noProof/>
+        </w:rPr>
+        <w:lastRenderedPageBreak/>
+        <w:drawing>
+          <wp:inline distT="0" distB="0" distL="0" distR="0" wp14:anchorId="7B4E92C2" wp14:editId="7FA08976">
+            <wp:extent cx="5943600" cy="4581525"/>
+            <wp:effectExtent l="0" t="0" r="0" b="3175"/>
+            <wp:docPr id="10" name="Picture 10" descr="Graphical user interface, text, application, email&#10;&#10;Description automatically generated"/>
+            <wp:cNvGraphicFramePr>
+              <a:graphicFrameLocks xmlns:a="http://schemas.openxmlformats.org/drawingml/2006/main" noChangeAspect="1"/>
+            </wp:cNvGraphicFramePr>
+            <a:graphic xmlns:a="http://schemas.openxmlformats.org/drawingml/2006/main">
+              <a:graphicData uri="http://schemas.openxmlformats.org/drawingml/2006/picture">
+                <pic:pic xmlns:pic="http://schemas.openxmlformats.org/drawingml/2006/picture">
+                  <pic:nvPicPr>
+                    <pic:cNvPr id="10" name="Picture 10" descr="Graphical user interface, text, application, email&#10;&#10;Description automatically generated"/>
+                    <pic:cNvPicPr/>
+                  </pic:nvPicPr>
+                  <pic:blipFill>
+                    <a:blip r:embed="rId13">
+                      <a:extLst>
+                        <a:ext uri="{28A0092B-C50C-407E-A947-70E740481C1C}">
+                          <a14:useLocalDpi xmlns:a14="http://schemas.microsoft.com/office/drawing/2010/main" val="0"/>
+                        </a:ext>
+                      </a:extLst>
+                    </a:blip>
+                    <a:stretch>
+                      <a:fillRect/>
+                    </a:stretch>
+                  </pic:blipFill>
+                  <pic:spPr>
+                    <a:xfrm>
+                      <a:off x="0" y="0"/>
+                      <a:ext cx="5943600" cy="4581525"/>
+                    </a:xfrm>
+                    <a:prstGeom prst="rect">
+                      <a:avLst/>
+                    </a:prstGeom>
+                  </pic:spPr>
+                </pic:pic>
+              </a:graphicData>
+            </a:graphic>
+          </wp:inline>
+        </w:drawing>
+      </w:r>
+    </w:p>
+    <w:p>
+      <w:r>
+        <w:rPr>
+          <w:noProof/>
+        </w:rPr>
+        <w:drawing>
+          <wp:inline distT="0" distB="0" distL="0" distR="0" wp14:anchorId="2401854A" wp14:editId="027F6B93">
+            <wp:extent cx="5943600" cy="876935"/>
+            <wp:effectExtent l="0" t="0" r="0" b="0"/>
+            <wp:docPr id="11" name="Picture 11" descr="Text&#10;&#10;Description automatically generated with medium confidence"/>
+            <wp:cNvGraphicFramePr>
+              <a:graphicFrameLocks xmlns:a="http://schemas.openxmlformats.org/drawingml/2006/main" noChangeAspect="1"/>
+            </wp:cNvGraphicFramePr>
+            <a:graphic xmlns:a="http://schemas.openxmlformats.org/drawingml/2006/main">
+              <a:graphicData uri="http://schemas.openxmlformats.org/drawingml/2006/picture">
+                <pic:pic xmlns:pic="http://schemas.openxmlformats.org/drawingml/2006/picture">
+                  <pic:nvPicPr>
+                    <pic:cNvPr id="11" name="Picture 11" descr="Text&#10;&#10;Description automatically generated with medium confidence"/>
+                    <pic:cNvPicPr/>
+                  </pic:nvPicPr>
+                  <pic:blipFill>
+                    <a:blip r:embed="rId14">
+                      <a:extLst>
+                        <a:ext uri="{28A0092B-C50C-407E-A947-70E740481C1C}">
+                          <a14:useLocalDpi xmlns:a14="http://schemas.microsoft.com/office/drawing/2010/main" val="0"/>
+                        </a:ext>
+                      </a:extLst>
+                    </a:blip>
+                    <a:stretch>
+                      <a:fillRect/>
+                    </a:stretch>
+                  </pic:blipFill>
+                  <pic:spPr>
+                    <a:xfrm>
+                      <a:off x="0" y="0"/>
+                      <a:ext cx="5943600" cy="876935"/>
+                    </a:xfrm>
+                    <a:prstGeom prst="rect">
+                      <a:avLst/>
+                    </a:prstGeom>
+                  </pic:spPr>
+                </pic:pic>
+              </a:graphicData>
+            </a:graphic>
+          </wp:inline>
+        </w:drawing>
       </w:r>
     </w:p>
     <w:sectPr>

</xml_diff>